<commit_message>
Internal broken link correction
</commit_message>
<xml_diff>
--- a/AFFARS/SOURCE/msword/AFFARS-PGI_PART-pgi_5315.docx
+++ b/AFFARS/SOURCE/msword/AFFARS-PGI_PART-pgi_5315.docx
@@ -1,13 +1,11 @@
 
 <file path=word/document.xml><?xml version="1.0" encoding="utf-8"?>
-<w:document xmlns:wpc="http://schemas.microsoft.com/office/word/2010/wordprocessingCanvas" xmlns:cx="http://schemas.microsoft.com/office/drawing/2014/chartex" xmlns:cx1="http://schemas.microsoft.com/office/drawing/2015/9/8/chartex" xmlns:mc="http://schemas.openxmlformats.org/markup-compatibility/2006" xmlns:o="urn:schemas-microsoft-com:office:office" xmlns:r="http://schemas.openxmlformats.org/officeDocument/2006/relationships" xmlns:m="http://schemas.openxmlformats.org/officeDocument/2006/math" xmlns:v="urn:schemas-microsoft-com:vml" xmlns:wp14="http://schemas.microsoft.com/office/word/2010/wordprocessingDrawing" xmlns:wp="http://schemas.openxmlformats.org/drawingml/2006/wordprocessingDrawing" xmlns:w10="urn:schemas-microsoft-com:office:word" xmlns:w="http://schemas.openxmlformats.org/wordprocessingml/2006/main" xmlns:w14="http://schemas.microsoft.com/office/word/2010/wordml" xmlns:w15="http://schemas.microsoft.com/office/word/2012/wordml" xmlns:w16se="http://schemas.microsoft.com/office/word/2015/wordml/symex" xmlns:wpg="http://schemas.microsoft.com/office/word/2010/wordprocessingGroup" xmlns:wpi="http://schemas.microsoft.com/office/word/2010/wordprocessingInk" xmlns:wne="http://schemas.microsoft.com/office/word/2006/wordml" xmlns:wps="http://schemas.microsoft.com/office/word/2010/wordprocessingShape" mc:Ignorable="w14 w15 w16se wp14">
+<w:document xmlns:wpc="http://schemas.microsoft.com/office/word/2010/wordprocessingCanvas" xmlns:cx="http://schemas.microsoft.com/office/drawing/2014/chartex" xmlns:cx1="http://schemas.microsoft.com/office/drawing/2015/9/8/chartex" xmlns:cx2="http://schemas.microsoft.com/office/drawing/2015/10/21/chartex" xmlns:cx3="http://schemas.microsoft.com/office/drawing/2016/5/9/chartex" xmlns:cx4="http://schemas.microsoft.com/office/drawing/2016/5/10/chartex" xmlns:cx5="http://schemas.microsoft.com/office/drawing/2016/5/11/chartex" xmlns:cx6="http://schemas.microsoft.com/office/drawing/2016/5/12/chartex" xmlns:cx7="http://schemas.microsoft.com/office/drawing/2016/5/13/chartex" xmlns:cx8="http://schemas.microsoft.com/office/drawing/2016/5/14/chartex" xmlns:mc="http://schemas.openxmlformats.org/markup-compatibility/2006" xmlns:aink="http://schemas.microsoft.com/office/drawing/2016/ink" xmlns:am3d="http://schemas.microsoft.com/office/drawing/2017/model3d" xmlns:o="urn:schemas-microsoft-com:office:office" xmlns:r="http://schemas.openxmlformats.org/officeDocument/2006/relationships" xmlns:m="http://schemas.openxmlformats.org/officeDocument/2006/math" xmlns:v="urn:schemas-microsoft-com:vml" xmlns:wp14="http://schemas.microsoft.com/office/word/2010/wordprocessingDrawing" xmlns:wp="http://schemas.openxmlformats.org/drawingml/2006/wordprocessingDrawing" xmlns:w10="urn:schemas-microsoft-com:office:word" xmlns:w="http://schemas.openxmlformats.org/wordprocessingml/2006/main" xmlns:w14="http://schemas.microsoft.com/office/word/2010/wordml" xmlns:w15="http://schemas.microsoft.com/office/word/2012/wordml" xmlns:w16cex="http://schemas.microsoft.com/office/word/2018/wordml/cex" xmlns:w16cid="http://schemas.microsoft.com/office/word/2016/wordml/cid" xmlns:w16="http://schemas.microsoft.com/office/word/2018/wordml" xmlns:w16sdtdh="http://schemas.microsoft.com/office/word/2020/wordml/sdtdatahash" xmlns:w16se="http://schemas.microsoft.com/office/word/2015/wordml/symex" xmlns:wpg="http://schemas.microsoft.com/office/word/2010/wordprocessingGroup" xmlns:wpi="http://schemas.microsoft.com/office/word/2010/wordprocessingInk" xmlns:wne="http://schemas.microsoft.com/office/word/2006/wordml" xmlns:wps="http://schemas.microsoft.com/office/word/2010/wordprocessingShape" mc:Ignorable="w14 w15 w16se w16cid w16 w16cex w16sdtdh wp14">
   <w:body>
     <w:p>
       <w:pPr>
         <w:pStyle w:val="Heading1"/>
       </w:pPr>
-      <w:bookmarkStart w:id="0" w:name="_GoBack"/>
-      <w:bookmarkEnd w:id="0"/>
       <w:r>
         <w:rPr>
           <w:sz w:val="28"/>
@@ -3414,8 +3412,8 @@
       <w:r>
         <w:t>Contracting by Negotiation</w:t>
       </w:r>
-      <w:bookmarkStart w:id="1" w:name="_AF_PGI_5315.209-90"/>
-      <w:bookmarkEnd w:id="1"/>
+      <w:bookmarkStart w:id="0" w:name="_AF_PGI_5315.209-90"/>
+      <w:bookmarkEnd w:id="0"/>
     </w:p>
     <w:p>
       <w:pPr>
@@ -3633,70 +3631,58 @@
           <w:i/>
           <w:lang w:val="en"/>
         </w:rPr>
-        <w:t xml:space="preserve">ALTERNATE </w:t>
-      </w:r>
-      <w:proofErr w:type="gramStart"/>
-      <w:r>
-        <w:rPr>
-          <w:rFonts w:eastAsia="Times New Roman"/>
-          <w:b/>
+        <w:t>ALTERNATE I</w:t>
+      </w:r>
+      <w:r>
+        <w:rPr>
+          <w:rFonts w:eastAsia="Times New Roman"/>
           <w:i/>
           <w:lang w:val="en"/>
         </w:rPr>
-        <w:t>I</w:t>
-      </w:r>
-      <w:proofErr w:type="gramEnd"/>
+        <w:t>. If access to classified documents is contemplated, the contracting officer may add substantially the same as the following paragraphs (e) and (f) to the basic provision:</w:t>
+      </w:r>
+    </w:p>
+    <w:p>
+      <w:pPr>
+        <w:pStyle w:val="List1"/>
+        <w:widowControl w:val="0"/>
+        <w:rPr>
+          <w:rFonts w:eastAsia="Times New Roman"/>
+          <w:lang w:val="en"/>
+        </w:rPr>
+      </w:pPr>
+      <w:r>
+        <w:rPr>
+          <w:rFonts w:eastAsia="Times New Roman"/>
+          <w:lang w:val="en"/>
+        </w:rPr>
+        <w:t>(e) To receive classified documents the recipient must have a security clearance of at least [insert classification] and authorization to act as courier. Security clearance and courier authorization must be on file at the fo</w:t>
+      </w:r>
+      <w:r>
+        <w:rPr>
+          <w:rFonts w:eastAsia="Times New Roman"/>
+          <w:lang w:val="en"/>
+        </w:rPr>
+        <w:t xml:space="preserve">llowing mailing address:  </w:t>
+      </w:r>
+    </w:p>
+    <w:p>
+      <w:pPr>
+        <w:pStyle w:val="List1"/>
+        <w:widowControl w:val="0"/>
+        <w:rPr>
+          <w:rFonts w:eastAsia="Times New Roman"/>
+          <w:lang w:val="en"/>
+        </w:rPr>
+      </w:pPr>
       <w:r>
         <w:rPr>
           <w:rFonts w:eastAsia="Times New Roman"/>
           <w:i/>
           <w:lang w:val="en"/>
         </w:rPr>
-        <w:t>. If access to classified documents is contemplated, the contracting officer may add substantially the same as the following paragraphs (e) and (f) to the basic provision:</w:t>
-      </w:r>
-    </w:p>
-    <w:p>
-      <w:pPr>
-        <w:pStyle w:val="List1"/>
-        <w:widowControl w:val="0"/>
-        <w:rPr>
-          <w:rFonts w:eastAsia="Times New Roman"/>
-          <w:lang w:val="en"/>
-        </w:rPr>
-      </w:pPr>
-      <w:r>
-        <w:rPr>
-          <w:rFonts w:eastAsia="Times New Roman"/>
-          <w:lang w:val="en"/>
-        </w:rPr>
-        <w:t>(e) To receive classified documents the recipient must have a security clearance of at least [insert classification] and authorization to act as courier. Security clearance and courier authorization must be on file at the fo</w:t>
-      </w:r>
-      <w:r>
-        <w:rPr>
-          <w:rFonts w:eastAsia="Times New Roman"/>
-          <w:lang w:val="en"/>
-        </w:rPr>
-        <w:t xml:space="preserve">llowing mailing address:  </w:t>
-      </w:r>
-    </w:p>
-    <w:p>
-      <w:pPr>
-        <w:pStyle w:val="List1"/>
-        <w:widowControl w:val="0"/>
-        <w:rPr>
-          <w:rFonts w:eastAsia="Times New Roman"/>
-          <w:lang w:val="en"/>
-        </w:rPr>
-      </w:pPr>
-      <w:r>
-        <w:rPr>
-          <w:rFonts w:eastAsia="Times New Roman"/>
-          <w:i/>
-          <w:lang w:val="en"/>
-        </w:rPr>
         <w:t>[</w:t>
       </w:r>
-      <w:proofErr w:type="gramStart"/>
       <w:r>
         <w:rPr>
           <w:rFonts w:eastAsia="Times New Roman"/>
@@ -3704,49 +3690,39 @@
           <w:iCs/>
           <w:lang w:val="en"/>
         </w:rPr>
-        <w:t>insert</w:t>
-      </w:r>
-      <w:proofErr w:type="gramEnd"/>
+        <w:t>insert address of organization responsible for this information</w:t>
+      </w:r>
       <w:r>
         <w:rPr>
           <w:rFonts w:eastAsia="Times New Roman"/>
           <w:i/>
+          <w:lang w:val="en"/>
+        </w:rPr>
+        <w:t>]</w:t>
+      </w:r>
+    </w:p>
+    <w:p>
+      <w:pPr>
+        <w:pStyle w:val="List1"/>
+        <w:widowControl w:val="0"/>
+        <w:rPr>
+          <w:rFonts w:eastAsia="Times New Roman"/>
+          <w:lang w:val="en"/>
+        </w:rPr>
+      </w:pPr>
+      <w:r>
+        <w:rPr>
+          <w:rFonts w:eastAsia="Times New Roman"/>
+          <w:lang w:val="en"/>
+        </w:rPr>
+        <w:t>(f) The classification of this conference is [</w:t>
+      </w:r>
+      <w:r>
+        <w:rPr>
+          <w:rFonts w:eastAsia="Times New Roman"/>
           <w:iCs/>
           <w:lang w:val="en"/>
         </w:rPr>
-        <w:t xml:space="preserve"> address of organization responsible for this information</w:t>
-      </w:r>
-      <w:r>
-        <w:rPr>
-          <w:rFonts w:eastAsia="Times New Roman"/>
-          <w:i/>
-          <w:lang w:val="en"/>
-        </w:rPr>
-        <w:t>]</w:t>
-      </w:r>
-    </w:p>
-    <w:p>
-      <w:pPr>
-        <w:pStyle w:val="List1"/>
-        <w:widowControl w:val="0"/>
-        <w:rPr>
-          <w:rFonts w:eastAsia="Times New Roman"/>
-          <w:lang w:val="en"/>
-        </w:rPr>
-      </w:pPr>
-      <w:r>
-        <w:rPr>
-          <w:rFonts w:eastAsia="Times New Roman"/>
-          <w:lang w:val="en"/>
-        </w:rPr>
-        <w:t>(f) The classification of this conference is [</w:t>
-      </w:r>
-      <w:r>
-        <w:rPr>
-          <w:rFonts w:eastAsia="Times New Roman"/>
-          <w:iCs/>
-          <w:lang w:val="en"/>
-        </w:rPr>
         <w:t>insert classification</w:t>
       </w:r>
       <w:r>
@@ -3778,8 +3754,8 @@
         </w:rPr>
         <w:t>{End of Provision}</w:t>
       </w:r>
-      <w:bookmarkStart w:id="2" w:name="_AF_PGI_5315.371-5"/>
-      <w:bookmarkEnd w:id="2"/>
+      <w:bookmarkStart w:id="1" w:name="_AF_PGI_5315.371-5"/>
+      <w:bookmarkEnd w:id="1"/>
     </w:p>
     <w:p>
       <w:pPr>
@@ -4532,8 +4508,8 @@
         </w:rPr>
         <w:t>offeror.</w:t>
       </w:r>
-      <w:bookmarkStart w:id="3" w:name="_AF_PGI_5315.402-90"/>
-      <w:bookmarkEnd w:id="3"/>
+      <w:bookmarkStart w:id="2" w:name="_AF_PGI_5315.402-90"/>
+      <w:bookmarkEnd w:id="2"/>
     </w:p>
     <w:p>
       <w:pPr>
@@ -4760,7 +4736,23 @@
           <w:rFonts w:eastAsia="Times New Roman"/>
           <w:szCs w:val="24"/>
         </w:rPr>
-        <w:t xml:space="preserve">ward/definitization schedule requirements and expectations on timely contractor support; </w:t>
+        <w:t>ward/</w:t>
+      </w:r>
+      <w:proofErr w:type="spellStart"/>
+      <w:r>
+        <w:rPr>
+          <w:rFonts w:eastAsia="Times New Roman"/>
+          <w:szCs w:val="24"/>
+        </w:rPr>
+        <w:t>definitization</w:t>
+      </w:r>
+      <w:proofErr w:type="spellEnd"/>
+      <w:r>
+        <w:rPr>
+          <w:rFonts w:eastAsia="Times New Roman"/>
+          <w:szCs w:val="24"/>
+        </w:rPr>
+        <w:t xml:space="preserve"> schedule requirements and expectations on timely contractor support; </w:t>
       </w:r>
     </w:p>
     <w:p>
@@ -5216,7 +5208,6 @@
           <w:szCs w:val="24"/>
         </w:rPr>
       </w:pPr>
-      <w:proofErr w:type="gramStart"/>
       <w:r>
         <w:rPr>
           <w:rFonts w:eastAsia="Times New Roman"/>
@@ -5236,15 +5227,7 @@
           <w:rFonts w:eastAsia="Times New Roman"/>
           <w:szCs w:val="24"/>
         </w:rPr>
-        <w:t>stablish</w:t>
-      </w:r>
-      <w:proofErr w:type="gramEnd"/>
-      <w:r>
-        <w:rPr>
-          <w:rFonts w:eastAsia="Times New Roman"/>
-          <w:szCs w:val="24"/>
-        </w:rPr>
-        <w:t xml:space="preserve"> action items for any obvious data omissions.   (Note:  If data omissions are so significant as to render the proposal inadequate for analysis, the contracting officer may reject the proposal.)</w:t>
+        <w:t>stablish action items for any obvious data omissions.   (Note:  If data omissions are so significant as to render the proposal inadequate for analysis, the contracting officer may reject the proposal.)</w:t>
       </w:r>
     </w:p>
     <w:p>
@@ -5415,15 +5398,15 @@
       <w:r>
         <w:t xml:space="preserve"> for techniques to increase efficiency throughout the acquisition process.</w:t>
       </w:r>
-      <w:bookmarkStart w:id="4" w:name="_AF_PGI_5315.404-3-90"/>
+      <w:bookmarkStart w:id="3" w:name="_AF_PGI_5315.404-3-90"/>
+      <w:bookmarkEnd w:id="3"/>
+    </w:p>
+    <w:p>
+      <w:pPr>
+        <w:pStyle w:val="Heading3"/>
+      </w:pPr>
+      <w:bookmarkStart w:id="4" w:name="_AF_PGI_5315.403-4-90"/>
       <w:bookmarkEnd w:id="4"/>
-    </w:p>
-    <w:p>
-      <w:pPr>
-        <w:pStyle w:val="Heading3"/>
-      </w:pPr>
-      <w:bookmarkStart w:id="5" w:name="_AF_PGI_5315.403-4-90"/>
-      <w:bookmarkEnd w:id="5"/>
       <w:r>
         <w:t xml:space="preserve">AF PGI 5315.403-4-90 </w:t>
       </w:r>
@@ -5452,23 +5435,13 @@
         <w:t>To consider participation in the Section 890 Pilot Program to Accelerate Contracting and Pricing Processes (</w:t>
       </w:r>
       <w:hyperlink r:id="rId13" w:history="1">
-        <w:proofErr w:type="gramStart"/>
         <w:r>
           <w:rPr>
             <w:rStyle w:val="Hyperlink"/>
             <w:color w:val="0000CC"/>
             <w:szCs w:val="24"/>
           </w:rPr>
-          <w:t>OUSD(</w:t>
-        </w:r>
-        <w:proofErr w:type="gramEnd"/>
-        <w:r>
-          <w:rPr>
-            <w:rStyle w:val="Hyperlink"/>
-            <w:color w:val="0000CC"/>
-            <w:szCs w:val="24"/>
-          </w:rPr>
-          <w:t>A&amp;S)/DPC Memo, 14 Aug 20</w:t>
+          <w:t>OUSD(A&amp;S)/DPC Memo, 14 Aug 20</w:t>
         </w:r>
       </w:hyperlink>
       <w:r>
@@ -5814,8 +5787,8 @@
         </w:rPr>
         <w:t>irecting the contractor to definitize the subcontract prior to completion of prime contract negotiations once the Government has determined the prime contractor’s settlement position is fair and reasonable.</w:t>
       </w:r>
-      <w:bookmarkStart w:id="6" w:name="_AF_PGI_5315.404-70-90"/>
-      <w:bookmarkEnd w:id="6"/>
+      <w:bookmarkStart w:id="5" w:name="_AF_PGI_5315.404-70-90"/>
+      <w:bookmarkEnd w:id="5"/>
     </w:p>
     <w:p>
       <w:pPr>
@@ -5843,15 +5816,7 @@
         <w:t xml:space="preserve">   </w:t>
       </w:r>
       <w:r>
-        <w:t>DD Form 1547, Record of Weighted Guidelines Method Application, Report Control Symbol: DD-AT&amp;</w:t>
-      </w:r>
-      <w:proofErr w:type="gramStart"/>
-      <w:r>
-        <w:t>L(</w:t>
-      </w:r>
-      <w:proofErr w:type="gramEnd"/>
-      <w:r>
-        <w:t>Q)1751</w:t>
+        <w:t>DD Form 1547, Record of Weighted Guidelines Method Application, Report Control Symbol: DD-AT&amp;L(Q)1751</w:t>
       </w:r>
     </w:p>
     <w:p>
@@ -5929,8 +5894,8 @@
         </w:rPr>
         <w:t>.</w:t>
       </w:r>
-      <w:bookmarkStart w:id="7" w:name="_AF_PGI_5315.407-91"/>
-      <w:bookmarkEnd w:id="7"/>
+      <w:bookmarkStart w:id="6" w:name="_AF_PGI_5315.407-91"/>
+      <w:bookmarkEnd w:id="6"/>
     </w:p>
     <w:p>
       <w:pPr>
@@ -7703,8 +7668,8 @@
           <w:color w:val="auto"/>
         </w:rPr>
       </w:pPr>
-      <w:bookmarkStart w:id="8" w:name="_AF_PGI_5315.408-90"/>
-      <w:bookmarkEnd w:id="8"/>
+      <w:bookmarkStart w:id="7" w:name="_AF_PGI_5315.408-90"/>
+      <w:bookmarkEnd w:id="7"/>
       <w:r>
         <w:t>AF PGI 5315.408-90</w:t>
       </w:r>
@@ -7764,23 +7729,13 @@
         <w:t>(</w:t>
       </w:r>
       <w:hyperlink r:id="rId17" w:history="1">
-        <w:proofErr w:type="gramStart"/>
         <w:r>
           <w:rPr>
             <w:rStyle w:val="Hyperlink"/>
             <w:color w:val="0000CC"/>
             <w:szCs w:val="24"/>
           </w:rPr>
-          <w:t>OUSD(</w:t>
-        </w:r>
-        <w:proofErr w:type="gramEnd"/>
-        <w:r>
-          <w:rPr>
-            <w:rStyle w:val="Hyperlink"/>
-            <w:color w:val="0000CC"/>
-            <w:szCs w:val="24"/>
-          </w:rPr>
-          <w:t>A&amp;S)/DPC Memo, 14 Aug 20</w:t>
+          <w:t>OUSD(A&amp;S)/DPC Memo, 14 Aug 20</w:t>
         </w:r>
       </w:hyperlink>
       <w:r>
@@ -7832,8 +7787,8 @@
       <w:r>
         <w:t>Contracting by Negotiation</w:t>
       </w:r>
-      <w:bookmarkStart w:id="9" w:name="_AFICC_PGI_5315.403-1"/>
-      <w:bookmarkEnd w:id="9"/>
+      <w:bookmarkStart w:id="8" w:name="_AFICC_PGI_5315.403-1"/>
+      <w:bookmarkEnd w:id="8"/>
     </w:p>
     <w:p>
       <w:pPr>
@@ -7914,21 +7869,7 @@
         <w:rPr>
           <w:rFonts w:eastAsia="Times New Roman"/>
         </w:rPr>
-        <w:t>.  The COCO will consolidate and submit the information as outlined in DFARS PGI 215.403-1(c</w:t>
-      </w:r>
-      <w:proofErr w:type="gramStart"/>
-      <w:r>
-        <w:rPr>
-          <w:rFonts w:eastAsia="Times New Roman"/>
-        </w:rPr>
-        <w:t>)(</w:t>
-      </w:r>
-      <w:proofErr w:type="gramEnd"/>
-      <w:r>
-        <w:rPr>
-          <w:rFonts w:eastAsia="Times New Roman"/>
-        </w:rPr>
-        <w:t>3)(B)</w:t>
+        <w:t>.  The COCO will consolidate and submit the information as outlined in DFARS PGI 215.403-1(c)(3)(B)</w:t>
       </w:r>
       <w:r>
         <w:rPr>
@@ -7968,15 +7909,7 @@
         <w:t xml:space="preserve">(c)(4)(B) </w:t>
       </w:r>
       <w:r>
-        <w:t xml:space="preserve"> Waiver of TINA Requirements Report.  The COCO will consolidate and submit the information as outlined in DFARS PGI 215.403-1(c</w:t>
-      </w:r>
-      <w:proofErr w:type="gramStart"/>
-      <w:r>
-        <w:t>)(</w:t>
-      </w:r>
-      <w:proofErr w:type="gramEnd"/>
-      <w:r>
-        <w:t xml:space="preserve">4)(B), or submit a negative report for their organization to the SCO for review and submission to </w:t>
+        <w:t xml:space="preserve"> Waiver of TINA Requirements Report.  The COCO will consolidate and submit the information as outlined in DFARS PGI 215.403-1(c)(4)(B), or submit a negative report for their organization to the SCO for review and submission to </w:t>
       </w:r>
       <w:hyperlink r:id="rId19" w:history="1">
         <w:r>
@@ -7992,8 +7925,8 @@
       <w:r>
         <w:t xml:space="preserve"> later than 7 October each year.</w:t>
       </w:r>
-      <w:bookmarkStart w:id="10" w:name="_AFICC_PGI_5315.404-1-90"/>
-      <w:bookmarkEnd w:id="10"/>
+      <w:bookmarkStart w:id="9" w:name="_AFICC_PGI_5315.404-1-90"/>
+      <w:bookmarkEnd w:id="9"/>
     </w:p>
     <w:p>
       <w:pPr>
@@ -8185,8 +8118,8 @@
       <w:r>
         <w:t>), pricing support for Clearance, development of cost models and proposal assistance, resolving defective pricing situations, price adjustments as a result of disputes and claims, requests for equitable adjustment, PNM review, “re-opener” cases, evaluating performance based payments or assistance during source selections (cost sections of briefings and reports, Sections L&amp;M, etc.).</w:t>
       </w:r>
-      <w:bookmarkStart w:id="11" w:name="_AFICC_PGI_5315.407-90"/>
-      <w:bookmarkEnd w:id="11"/>
+      <w:bookmarkStart w:id="10" w:name="_AFICC_PGI_5315.407-90"/>
+      <w:bookmarkEnd w:id="10"/>
     </w:p>
     <w:p>
       <w:pPr>
@@ -8272,8 +8205,8 @@
         <w:br/>
         <w:t>Contracting by Negotiation</w:t>
       </w:r>
-      <w:bookmarkStart w:id="12" w:name="_AFMC_PGI_5315.207"/>
-      <w:bookmarkEnd w:id="12"/>
+      <w:bookmarkStart w:id="11" w:name="_AFMC_PGI_5315.207"/>
+      <w:bookmarkEnd w:id="11"/>
     </w:p>
     <w:p>
       <w:pPr>
@@ -8315,8 +8248,8 @@
       <w:r>
         <w:t xml:space="preserve"> should stamp each envelope with the time and date of delivery.  If a proposal is delivered to the wrong office, the recipient should stamp the time and date received, and then deliver the proposal to the intended office immediately.</w:t>
       </w:r>
-      <w:bookmarkStart w:id="13" w:name="_AFMC_PGI_5315.3"/>
-      <w:bookmarkEnd w:id="13"/>
+      <w:bookmarkStart w:id="12" w:name="_AFMC_PGI_5315.3"/>
+      <w:bookmarkEnd w:id="12"/>
     </w:p>
     <w:p>
       <w:pPr>
@@ -11539,15 +11472,7 @@
         <w:spacing w:after="0" w:line="276" w:lineRule="auto"/>
       </w:pPr>
       <w:r>
-        <w:t xml:space="preserve">         </w:t>
-      </w:r>
-      <w:proofErr w:type="gramStart"/>
-      <w:r>
-        <w:t>the</w:t>
-      </w:r>
-      <w:proofErr w:type="gramEnd"/>
-      <w:r>
-        <w:t xml:space="preserve"> requiring activity chain.</w:t>
+        <w:t xml:space="preserve">         the requiring activity chain.</w:t>
       </w:r>
     </w:p>
     <w:p>
@@ -12371,8 +12296,8 @@
           <w:t>Delegation of Source Selection Authority Memo Template</w:t>
         </w:r>
       </w:hyperlink>
-      <w:bookmarkStart w:id="14" w:name="_AFMC_PGI_5315.3_1"/>
-      <w:bookmarkEnd w:id="14"/>
+      <w:bookmarkStart w:id="13" w:name="_AFMC_PGI_5315.3_1"/>
+      <w:bookmarkEnd w:id="13"/>
     </w:p>
     <w:p>
       <w:pPr>
@@ -12410,8 +12335,8 @@
       <w:r>
         <w:t>” checklist for correspondence going to offerors, whether in hard copy or electronic format, and for information being posted to a website accessible by offerors.</w:t>
       </w:r>
-      <w:bookmarkStart w:id="15" w:name="_AFMC_PGI_5315.3_2"/>
-      <w:bookmarkEnd w:id="15"/>
+      <w:bookmarkStart w:id="14" w:name="_AFMC_PGI_5315.3_2"/>
+      <w:bookmarkEnd w:id="14"/>
     </w:p>
     <w:p>
       <w:pPr>
@@ -12464,8 +12389,8 @@
       <w:r>
         <w:t>, for examples, templates, forms and useful guidance.</w:t>
       </w:r>
-      <w:bookmarkStart w:id="16" w:name="_AFMC_PGI_5315.3_3"/>
-      <w:bookmarkEnd w:id="16"/>
+      <w:bookmarkStart w:id="15" w:name="_AFMC_PGI_5315.3_3"/>
+      <w:bookmarkEnd w:id="15"/>
     </w:p>
     <w:p>
       <w:pPr>
@@ -12535,8 +12460,8 @@
       <w:r>
         <w:t>: program name, anticipated date of RFP release and proposal receipt, expected number of offerors, estimated dollar value of the acquisition, identification of the probable SSA, anticipated number of SSEB members and role in the source selection (e.g., past performance, technical, etc.), SSEB Chairperson and PCO (with office symbol and phone number/e-mail address) and desired date for occupancy in the SSF including designating whether the past performance team will arrive early.</w:t>
       </w:r>
-      <w:bookmarkStart w:id="17" w:name="_AFMC_PGI_5315.3_4"/>
-      <w:bookmarkEnd w:id="17"/>
+      <w:bookmarkStart w:id="16" w:name="_AFMC_PGI_5315.3_4"/>
+      <w:bookmarkEnd w:id="16"/>
     </w:p>
     <w:p>
       <w:pPr>
@@ -12605,8 +12530,8 @@
       <w:r>
         <w:t xml:space="preserve"> </w:t>
       </w:r>
-      <w:bookmarkStart w:id="18" w:name="_AFMC_PGI_5315.3_5"/>
-      <w:bookmarkEnd w:id="18"/>
+      <w:bookmarkStart w:id="17" w:name="_AFMC_PGI_5315.3_5"/>
+      <w:bookmarkEnd w:id="17"/>
     </w:p>
     <w:p>
       <w:pPr>
@@ -12855,8 +12780,8 @@
       <w:r>
         <w:t xml:space="preserve">for additional guidance on S&amp;T acquisitions. </w:t>
       </w:r>
-      <w:bookmarkStart w:id="19" w:name="_AFMC_PGI_5315.402-90"/>
-      <w:bookmarkEnd w:id="19"/>
+      <w:bookmarkStart w:id="18" w:name="_AFMC_PGI_5315.402-90"/>
+      <w:bookmarkEnd w:id="18"/>
     </w:p>
     <w:p>
       <w:pPr>
@@ -13069,8 +12994,8 @@
       <w:r>
         <w:t xml:space="preserve">”.  The use of streamlining techniques selected as appropriate for each specific acquisition will ensure the Air Force team appropriately focuses evaluation time and effort on areas of most significant cost risk, resulting in more effective cost/price negotiations and timely contract award.  </w:t>
       </w:r>
-      <w:bookmarkStart w:id="20" w:name="_AFMC_PGI_5315.403-1"/>
-      <w:bookmarkEnd w:id="20"/>
+      <w:bookmarkStart w:id="19" w:name="_AFMC_PGI_5315.403-1"/>
+      <w:bookmarkEnd w:id="19"/>
     </w:p>
     <w:p>
       <w:pPr>
@@ -13133,8 +13058,8 @@
       <w:r>
         <w:t xml:space="preserve">the formal request for an exceptional case TINA waiver before the request is submitted to SAF/AQC.   </w:t>
       </w:r>
-      <w:bookmarkStart w:id="21" w:name="_AFMC_PGI_5315.404-1-90"/>
-      <w:bookmarkEnd w:id="21"/>
+      <w:bookmarkStart w:id="20" w:name="_AFMC_PGI_5315.404-1-90"/>
+      <w:bookmarkEnd w:id="20"/>
     </w:p>
     <w:p>
       <w:pPr>
@@ -13194,8 +13119,8 @@
         </w:rPr>
         <w:t>ull-time pricing assistance during source selection is not required.</w:t>
       </w:r>
-      <w:bookmarkStart w:id="22" w:name="_AFMC_PGI_5315.404-2-90"/>
-      <w:bookmarkEnd w:id="22"/>
+      <w:bookmarkStart w:id="21" w:name="_AFMC_PGI_5315.404-2-90"/>
+      <w:bookmarkEnd w:id="21"/>
     </w:p>
     <w:p>
       <w:pPr>
@@ -13665,8 +13590,8 @@
       <w:r>
         <w:t xml:space="preserve"> at major procuring and contract administration offices.  </w:t>
       </w:r>
-      <w:bookmarkStart w:id="23" w:name="_AFMC_PGI_5315.404-3-90"/>
-      <w:bookmarkEnd w:id="23"/>
+      <w:bookmarkStart w:id="22" w:name="_AFMC_PGI_5315.404-3-90"/>
+      <w:bookmarkEnd w:id="22"/>
     </w:p>
     <w:p>
       <w:pPr>
@@ -13801,8 +13726,8 @@
       <w:r>
         <w:t xml:space="preserve">overnment team is up to date on supplier proposal adequacy issues, concerns and status.  </w:t>
       </w:r>
-      <w:bookmarkStart w:id="24" w:name="_AFMC_PGI_5315.406-1"/>
-      <w:bookmarkEnd w:id="24"/>
+      <w:bookmarkStart w:id="23" w:name="_AFMC_PGI_5315.406-1"/>
+      <w:bookmarkEnd w:id="23"/>
     </w:p>
     <w:p>
       <w:pPr>
@@ -13839,15 +13764,7 @@
         <w:widowControl w:val="0"/>
       </w:pPr>
       <w:r>
-        <w:t>(b)(</w:t>
-      </w:r>
-      <w:proofErr w:type="gramStart"/>
-      <w:r>
-        <w:t>ii</w:t>
-      </w:r>
-      <w:proofErr w:type="gramEnd"/>
-      <w:r>
-        <w:t>)</w:t>
+        <w:t>(b)(ii)</w:t>
       </w:r>
       <w:r>
         <w:t xml:space="preserve"> </w:t>
@@ -13903,8 +13820,8 @@
       <w:r>
         <w:t>.</w:t>
       </w:r>
-      <w:bookmarkStart w:id="25" w:name="_AFMC_PGI_5315.406-3"/>
-      <w:bookmarkEnd w:id="25"/>
+      <w:bookmarkStart w:id="24" w:name="_AFMC_PGI_5315.406-3"/>
+      <w:bookmarkEnd w:id="24"/>
     </w:p>
     <w:p>
       <w:pPr>
@@ -14119,7 +14036,7 @@
         </w:rPr>
         <w:t xml:space="preserve">PNM template referenced in </w:t>
       </w:r>
-      <w:hyperlink r:id="rId37" w:anchor="af_170_2" w:history="1">
+      <w:hyperlink r:id="rId37" w:anchor="_AF_PGI_5301.170-2" w:history="1">
         <w:r>
           <w:rPr>
             <w:rStyle w:val="Hyperlink"/>
@@ -14149,8 +14066,8 @@
         </w:rPr>
         <w:t xml:space="preserve">.  </w:t>
       </w:r>
-      <w:bookmarkStart w:id="26" w:name="_AFMC_PGI_5315.406-3-90"/>
-      <w:bookmarkEnd w:id="26"/>
+      <w:bookmarkStart w:id="25" w:name="_AFMC_PGI_5315.406-3-90"/>
+      <w:bookmarkEnd w:id="25"/>
     </w:p>
     <w:p>
       <w:pPr>
@@ -14499,8 +14416,8 @@
       <w:r>
         <w:t xml:space="preserve"> the SF1409/1410.</w:t>
       </w:r>
-      <w:bookmarkStart w:id="27" w:name="_AFMC_PGI_5315.407-1-90"/>
-      <w:bookmarkEnd w:id="27"/>
+      <w:bookmarkStart w:id="26" w:name="_AFMC_PGI_5315.407-1-90"/>
+      <w:bookmarkEnd w:id="26"/>
     </w:p>
     <w:p>
       <w:pPr>
@@ -14640,8 +14557,8 @@
         </w:rPr>
         <w:t xml:space="preserve"> </w:t>
       </w:r>
-      <w:bookmarkStart w:id="28" w:name="_AFMC_PGI_5315.407-2"/>
-      <w:bookmarkEnd w:id="28"/>
+      <w:bookmarkStart w:id="27" w:name="_AFMC_PGI_5315.407-2"/>
+      <w:bookmarkEnd w:id="27"/>
     </w:p>
     <w:p>
       <w:pPr>
@@ -14940,22 +14857,16 @@
         <w:rPr>
           <w:i/>
         </w:rPr>
-        <w:t xml:space="preserve">) </w:t>
+        <w:t xml:space="preserve">) categorizing items and work efforts as "must make" or "must buy," </w:t>
       </w:r>
       <w:proofErr w:type="gramStart"/>
       <w:r>
         <w:rPr>
           <w:i/>
         </w:rPr>
-        <w:t>categorizing</w:t>
+        <w:t>and;</w:t>
       </w:r>
       <w:proofErr w:type="gramEnd"/>
-      <w:r>
-        <w:rPr>
-          <w:i/>
-        </w:rPr>
-        <w:t xml:space="preserve"> items and work efforts as "must make" or "must buy," and;</w:t>
-      </w:r>
     </w:p>
     <w:p>
       <w:pPr>
@@ -15236,8 +15147,8 @@
         <w:br/>
         <w:t>Contracting by Negotiation</w:t>
       </w:r>
-      <w:bookmarkStart w:id="29" w:name="_SMC_PGI_5315.3"/>
-      <w:bookmarkEnd w:id="29"/>
+      <w:bookmarkStart w:id="28" w:name="_SMC_PGI_5315.3"/>
+      <w:bookmarkEnd w:id="28"/>
     </w:p>
     <w:p>
       <w:pPr>
@@ -15252,8 +15163,8 @@
           <w:color w:val="000000"/>
         </w:rPr>
       </w:pPr>
-      <w:bookmarkStart w:id="30" w:name="_SMC_PGI_5315.203"/>
-      <w:bookmarkEnd w:id="30"/>
+      <w:bookmarkStart w:id="29" w:name="_SMC_PGI_5315.203"/>
+      <w:bookmarkEnd w:id="29"/>
       <w:r>
         <w:rPr>
           <w:rFonts w:eastAsia="Times New Roman"/>
@@ -15310,7 +15221,7 @@
           <w:szCs w:val="24"/>
         </w:rPr>
       </w:pPr>
-      <w:hyperlink r:id="rId41" w:anchor="_SMC_PGI_5301.9103" w:history="1">
+      <w:hyperlink r:id="rId41" w:history="1">
         <w:r>
           <w:rPr>
             <w:rStyle w:val="Hyperlink"/>
@@ -15334,7 +15245,7 @@
           <w:szCs w:val="24"/>
         </w:rPr>
       </w:pPr>
-      <w:hyperlink r:id="rId42" w:anchor="_SMC_PGI_5309.5" w:history="1">
+      <w:hyperlink r:id="rId42" w:anchor="_SMC_PGI_5309.506" w:history="1">
         <w:r>
           <w:rPr>
             <w:rStyle w:val="Hyperlink"/>
@@ -15403,7 +15314,7 @@
         <w:widowControl w:val="0"/>
         <w:ind w:left="360"/>
       </w:pPr>
-      <w:hyperlink r:id="rId45" w:anchor="_SMC_PGI_5345.103-90" w:history="1">
+      <w:hyperlink r:id="rId45" w:anchor="_AFMC_PGI_5345.103-90" w:history="1">
         <w:r>
           <w:rPr>
             <w:rStyle w:val="Hyperlink"/>
@@ -15426,8 +15337,8 @@
         <w:keepLines w:val="0"/>
         <w:widowControl w:val="0"/>
       </w:pPr>
-      <w:bookmarkStart w:id="31" w:name="_SMC_PGI_5315.3_8"/>
-      <w:bookmarkEnd w:id="31"/>
+      <w:bookmarkStart w:id="30" w:name="_SMC_PGI_5315.3_8"/>
+      <w:bookmarkEnd w:id="30"/>
       <w:r>
         <w:t xml:space="preserve">SMC PGI 5315.3 (1.4.1.1) </w:t>
       </w:r>
@@ -15468,8 +15379,8 @@
         <w:keepLines w:val="0"/>
         <w:widowControl w:val="0"/>
       </w:pPr>
-      <w:bookmarkStart w:id="32" w:name="_SMC_PGI_5315.3_1"/>
-      <w:bookmarkEnd w:id="32"/>
+      <w:bookmarkStart w:id="31" w:name="_SMC_PGI_5315.3_1"/>
+      <w:bookmarkEnd w:id="31"/>
       <w:r>
         <w:t xml:space="preserve">SMC PGI 5315.3 (1.4.2.2) </w:t>
       </w:r>
@@ -15502,8 +15413,8 @@
         <w:keepLines w:val="0"/>
         <w:widowControl w:val="0"/>
       </w:pPr>
-      <w:bookmarkStart w:id="33" w:name="_SMC_PGI_5315.3_2"/>
-      <w:bookmarkEnd w:id="33"/>
+      <w:bookmarkStart w:id="32" w:name="_SMC_PGI_5315.3_2"/>
+      <w:bookmarkEnd w:id="32"/>
       <w:r>
         <w:t>SMC PGI 5315.3 (1.4.2.2.7)</w:t>
       </w:r>
@@ -16306,8 +16217,8 @@
           <w:b/>
         </w:rPr>
       </w:pPr>
-      <w:bookmarkStart w:id="34" w:name="_SMC_PGI_5315.3_3"/>
-      <w:bookmarkEnd w:id="34"/>
+      <w:bookmarkStart w:id="33" w:name="_SMC_PGI_5315.3_3"/>
+      <w:bookmarkEnd w:id="33"/>
     </w:p>
     <w:p>
       <w:pPr>
@@ -16376,8 +16287,8 @@
       <w:r>
         <w:t xml:space="preserve">ensure all personnel on the acquisition team understand the significance and necessity of this structured approach to disseminating information.  </w:t>
       </w:r>
-      <w:bookmarkStart w:id="35" w:name="_SMC_PGI_5315.3_4"/>
-      <w:bookmarkEnd w:id="35"/>
+      <w:bookmarkStart w:id="34" w:name="_SMC_PGI_5315.3_4"/>
+      <w:bookmarkEnd w:id="34"/>
     </w:p>
     <w:p>
       <w:pPr>
@@ -16495,8 +16406,8 @@
       <w:r>
         <w:t xml:space="preserve">overnment at critical design stages.  The main purpose of the ROM estimate is to provide decision-makers with the information necessary to make a decision on whether it makes sense to move forward with the project based on the estimated work effort anticipated, in terms of completion time and cost.   A ROM may be useful to project planners in reducing the risk of uncertainty with regard to cost outcomes for both parties when project details have yet to be identified. </w:t>
       </w:r>
-      <w:bookmarkStart w:id="36" w:name="_SMC_PGI_5315.3_5"/>
-      <w:bookmarkEnd w:id="36"/>
+      <w:bookmarkStart w:id="35" w:name="_SMC_PGI_5315.3_5"/>
+      <w:bookmarkEnd w:id="35"/>
     </w:p>
     <w:p>
       <w:pPr>
@@ -16656,8 +16567,8 @@
       <w:r>
         <w:t xml:space="preserve"> in a DRFP amendment, if appropriate.</w:t>
       </w:r>
-      <w:bookmarkStart w:id="37" w:name="_SMC_PGI_5315.3_6"/>
-      <w:bookmarkEnd w:id="37"/>
+      <w:bookmarkStart w:id="36" w:name="_SMC_PGI_5315.3_6"/>
+      <w:bookmarkEnd w:id="36"/>
     </w:p>
     <w:p>
       <w:pPr>
@@ -16711,8 +16622,8 @@
       <w:r>
         <w:t xml:space="preserve"> may need provide additional time for offerors to adjust their proposals.  </w:t>
       </w:r>
-      <w:bookmarkStart w:id="38" w:name="_SMC_PGI_5315.3_7"/>
-      <w:bookmarkEnd w:id="38"/>
+      <w:bookmarkStart w:id="37" w:name="_SMC_PGI_5315.3_7"/>
+      <w:bookmarkEnd w:id="37"/>
     </w:p>
     <w:p>
       <w:pPr>
@@ -16780,8 +16691,8 @@
         </w:rPr>
         <w:t>.</w:t>
       </w:r>
-      <w:bookmarkStart w:id="39" w:name="_SMC_PGI_5315.404-1-90"/>
-      <w:bookmarkEnd w:id="39"/>
+      <w:bookmarkStart w:id="38" w:name="_SMC_PGI_5315.404-1-90"/>
+      <w:bookmarkEnd w:id="38"/>
     </w:p>
     <w:p>
       <w:pPr>
@@ -16847,8 +16758,8 @@
         </w:rPr>
         <w:t xml:space="preserve">.  Contracting officers may request pricing assistance for contract actions below $100M on a case-by-case basis.  </w:t>
       </w:r>
-      <w:bookmarkStart w:id="40" w:name="_SMC_PGI_5315.406-3"/>
-      <w:bookmarkEnd w:id="40"/>
+      <w:bookmarkStart w:id="39" w:name="_SMC_PGI_5315.406-3"/>
+      <w:bookmarkEnd w:id="39"/>
     </w:p>
     <w:p>
       <w:pPr>
@@ -16973,8 +16884,8 @@
       <w:r>
         <w:t>Contracting by Negotiation</w:t>
       </w:r>
-      <w:bookmarkStart w:id="41" w:name="_USAFA_PGI_5315.3"/>
-      <w:bookmarkEnd w:id="41"/>
+      <w:bookmarkStart w:id="40" w:name="_USAFA_PGI_5315.3"/>
+      <w:bookmarkEnd w:id="40"/>
     </w:p>
     <w:p>
       <w:pPr>
@@ -17054,7 +16965,7 @@
 </file>
 
 <file path=word/endnotes.xml><?xml version="1.0" encoding="utf-8"?>
-<w:endnotes xmlns:wpc="http://schemas.microsoft.com/office/word/2010/wordprocessingCanvas" xmlns:cx="http://schemas.microsoft.com/office/drawing/2014/chartex" xmlns:cx1="http://schemas.microsoft.com/office/drawing/2015/9/8/chartex" xmlns:mc="http://schemas.openxmlformats.org/markup-compatibility/2006" xmlns:o="urn:schemas-microsoft-com:office:office" xmlns:r="http://schemas.openxmlformats.org/officeDocument/2006/relationships" xmlns:m="http://schemas.openxmlformats.org/officeDocument/2006/math" xmlns:v="urn:schemas-microsoft-com:vml" xmlns:wp14="http://schemas.microsoft.com/office/word/2010/wordprocessingDrawing" xmlns:wp="http://schemas.openxmlformats.org/drawingml/2006/wordprocessingDrawing" xmlns:w10="urn:schemas-microsoft-com:office:word" xmlns:w="http://schemas.openxmlformats.org/wordprocessingml/2006/main" xmlns:w14="http://schemas.microsoft.com/office/word/2010/wordml" xmlns:w15="http://schemas.microsoft.com/office/word/2012/wordml" xmlns:w16se="http://schemas.microsoft.com/office/word/2015/wordml/symex" xmlns:wpg="http://schemas.microsoft.com/office/word/2010/wordprocessingGroup" xmlns:wpi="http://schemas.microsoft.com/office/word/2010/wordprocessingInk" xmlns:wne="http://schemas.microsoft.com/office/word/2006/wordml" xmlns:wps="http://schemas.microsoft.com/office/word/2010/wordprocessingShape" mc:Ignorable="w14 w15 w16se wp14">
+<w:endnotes xmlns:wpc="http://schemas.microsoft.com/office/word/2010/wordprocessingCanvas" xmlns:cx="http://schemas.microsoft.com/office/drawing/2014/chartex" xmlns:cx1="http://schemas.microsoft.com/office/drawing/2015/9/8/chartex" xmlns:cx2="http://schemas.microsoft.com/office/drawing/2015/10/21/chartex" xmlns:cx3="http://schemas.microsoft.com/office/drawing/2016/5/9/chartex" xmlns:cx4="http://schemas.microsoft.com/office/drawing/2016/5/10/chartex" xmlns:cx5="http://schemas.microsoft.com/office/drawing/2016/5/11/chartex" xmlns:cx6="http://schemas.microsoft.com/office/drawing/2016/5/12/chartex" xmlns:cx7="http://schemas.microsoft.com/office/drawing/2016/5/13/chartex" xmlns:cx8="http://schemas.microsoft.com/office/drawing/2016/5/14/chartex" xmlns:mc="http://schemas.openxmlformats.org/markup-compatibility/2006" xmlns:aink="http://schemas.microsoft.com/office/drawing/2016/ink" xmlns:am3d="http://schemas.microsoft.com/office/drawing/2017/model3d" xmlns:o="urn:schemas-microsoft-com:office:office" xmlns:r="http://schemas.openxmlformats.org/officeDocument/2006/relationships" xmlns:m="http://schemas.openxmlformats.org/officeDocument/2006/math" xmlns:v="urn:schemas-microsoft-com:vml" xmlns:wp14="http://schemas.microsoft.com/office/word/2010/wordprocessingDrawing" xmlns:wp="http://schemas.openxmlformats.org/drawingml/2006/wordprocessingDrawing" xmlns:w10="urn:schemas-microsoft-com:office:word" xmlns:w="http://schemas.openxmlformats.org/wordprocessingml/2006/main" xmlns:w14="http://schemas.microsoft.com/office/word/2010/wordml" xmlns:w15="http://schemas.microsoft.com/office/word/2012/wordml" xmlns:w16cex="http://schemas.microsoft.com/office/word/2018/wordml/cex" xmlns:w16cid="http://schemas.microsoft.com/office/word/2016/wordml/cid" xmlns:w16="http://schemas.microsoft.com/office/word/2018/wordml" xmlns:w16sdtdh="http://schemas.microsoft.com/office/word/2020/wordml/sdtdatahash" xmlns:w16se="http://schemas.microsoft.com/office/word/2015/wordml/symex" xmlns:wpg="http://schemas.microsoft.com/office/word/2010/wordprocessingGroup" xmlns:wpi="http://schemas.microsoft.com/office/word/2010/wordprocessingInk" xmlns:wne="http://schemas.microsoft.com/office/word/2006/wordml" xmlns:wps="http://schemas.microsoft.com/office/word/2010/wordprocessingShape" mc:Ignorable="w14 w15 w16se w16cid w16 w16cex w16sdtdh wp14">
   <w:endnote w:type="separator" w:id="-1">
     <w:p>
       <w:pPr>
@@ -17079,7 +16990,7 @@
 </file>
 
 <file path=word/footer1.xml><?xml version="1.0" encoding="utf-8"?>
-<w:ftr xmlns:wpc="http://schemas.microsoft.com/office/word/2010/wordprocessingCanvas" xmlns:cx="http://schemas.microsoft.com/office/drawing/2014/chartex" xmlns:cx1="http://schemas.microsoft.com/office/drawing/2015/9/8/chartex" xmlns:mc="http://schemas.openxmlformats.org/markup-compatibility/2006" xmlns:o="urn:schemas-microsoft-com:office:office" xmlns:r="http://schemas.openxmlformats.org/officeDocument/2006/relationships" xmlns:m="http://schemas.openxmlformats.org/officeDocument/2006/math" xmlns:v="urn:schemas-microsoft-com:vml" xmlns:wp14="http://schemas.microsoft.com/office/word/2010/wordprocessingDrawing" xmlns:wp="http://schemas.openxmlformats.org/drawingml/2006/wordprocessingDrawing" xmlns:w10="urn:schemas-microsoft-com:office:word" xmlns:w="http://schemas.openxmlformats.org/wordprocessingml/2006/main" xmlns:w14="http://schemas.microsoft.com/office/word/2010/wordml" xmlns:w15="http://schemas.microsoft.com/office/word/2012/wordml" xmlns:w16se="http://schemas.microsoft.com/office/word/2015/wordml/symex" xmlns:wpg="http://schemas.microsoft.com/office/word/2010/wordprocessingGroup" xmlns:wpi="http://schemas.microsoft.com/office/word/2010/wordprocessingInk" xmlns:wne="http://schemas.microsoft.com/office/word/2006/wordml" xmlns:wps="http://schemas.microsoft.com/office/word/2010/wordprocessingShape" mc:Ignorable="w14 w15 w16se wp14">
+<w:ftr xmlns:wpc="http://schemas.microsoft.com/office/word/2010/wordprocessingCanvas" xmlns:cx="http://schemas.microsoft.com/office/drawing/2014/chartex" xmlns:cx1="http://schemas.microsoft.com/office/drawing/2015/9/8/chartex" xmlns:cx2="http://schemas.microsoft.com/office/drawing/2015/10/21/chartex" xmlns:cx3="http://schemas.microsoft.com/office/drawing/2016/5/9/chartex" xmlns:cx4="http://schemas.microsoft.com/office/drawing/2016/5/10/chartex" xmlns:cx5="http://schemas.microsoft.com/office/drawing/2016/5/11/chartex" xmlns:cx6="http://schemas.microsoft.com/office/drawing/2016/5/12/chartex" xmlns:cx7="http://schemas.microsoft.com/office/drawing/2016/5/13/chartex" xmlns:cx8="http://schemas.microsoft.com/office/drawing/2016/5/14/chartex" xmlns:mc="http://schemas.openxmlformats.org/markup-compatibility/2006" xmlns:aink="http://schemas.microsoft.com/office/drawing/2016/ink" xmlns:am3d="http://schemas.microsoft.com/office/drawing/2017/model3d" xmlns:o="urn:schemas-microsoft-com:office:office" xmlns:r="http://schemas.openxmlformats.org/officeDocument/2006/relationships" xmlns:m="http://schemas.openxmlformats.org/officeDocument/2006/math" xmlns:v="urn:schemas-microsoft-com:vml" xmlns:wp14="http://schemas.microsoft.com/office/word/2010/wordprocessingDrawing" xmlns:wp="http://schemas.openxmlformats.org/drawingml/2006/wordprocessingDrawing" xmlns:w10="urn:schemas-microsoft-com:office:word" xmlns:w="http://schemas.openxmlformats.org/wordprocessingml/2006/main" xmlns:w14="http://schemas.microsoft.com/office/word/2010/wordml" xmlns:w15="http://schemas.microsoft.com/office/word/2012/wordml" xmlns:w16cex="http://schemas.microsoft.com/office/word/2018/wordml/cex" xmlns:w16cid="http://schemas.microsoft.com/office/word/2016/wordml/cid" xmlns:w16="http://schemas.microsoft.com/office/word/2018/wordml" xmlns:w16sdtdh="http://schemas.microsoft.com/office/word/2020/wordml/sdtdatahash" xmlns:w16se="http://schemas.microsoft.com/office/word/2015/wordml/symex" xmlns:wpg="http://schemas.microsoft.com/office/word/2010/wordprocessingGroup" xmlns:wpi="http://schemas.microsoft.com/office/word/2010/wordprocessingInk" xmlns:wne="http://schemas.microsoft.com/office/word/2006/wordml" xmlns:wps="http://schemas.microsoft.com/office/word/2010/wordprocessingShape" mc:Ignorable="w14 w15 w16se w16cid w16 w16cex w16sdtdh wp14">
   <w:p>
     <w:pPr>
       <w:pStyle w:val="Footer"/>
@@ -17089,7 +17000,7 @@
 </file>
 
 <file path=word/footer2.xml><?xml version="1.0" encoding="utf-8"?>
-<w:ftr xmlns:wpc="http://schemas.microsoft.com/office/word/2010/wordprocessingCanvas" xmlns:cx="http://schemas.microsoft.com/office/drawing/2014/chartex" xmlns:cx1="http://schemas.microsoft.com/office/drawing/2015/9/8/chartex" xmlns:mc="http://schemas.openxmlformats.org/markup-compatibility/2006" xmlns:o="urn:schemas-microsoft-com:office:office" xmlns:r="http://schemas.openxmlformats.org/officeDocument/2006/relationships" xmlns:m="http://schemas.openxmlformats.org/officeDocument/2006/math" xmlns:v="urn:schemas-microsoft-com:vml" xmlns:wp14="http://schemas.microsoft.com/office/word/2010/wordprocessingDrawing" xmlns:wp="http://schemas.openxmlformats.org/drawingml/2006/wordprocessingDrawing" xmlns:w10="urn:schemas-microsoft-com:office:word" xmlns:w="http://schemas.openxmlformats.org/wordprocessingml/2006/main" xmlns:w14="http://schemas.microsoft.com/office/word/2010/wordml" xmlns:w15="http://schemas.microsoft.com/office/word/2012/wordml" xmlns:w16se="http://schemas.microsoft.com/office/word/2015/wordml/symex" xmlns:wpg="http://schemas.microsoft.com/office/word/2010/wordprocessingGroup" xmlns:wpi="http://schemas.microsoft.com/office/word/2010/wordprocessingInk" xmlns:wne="http://schemas.microsoft.com/office/word/2006/wordml" xmlns:wps="http://schemas.microsoft.com/office/word/2010/wordprocessingShape" mc:Ignorable="w14 w15 w16se wp14">
+<w:ftr xmlns:wpc="http://schemas.microsoft.com/office/word/2010/wordprocessingCanvas" xmlns:cx="http://schemas.microsoft.com/office/drawing/2014/chartex" xmlns:cx1="http://schemas.microsoft.com/office/drawing/2015/9/8/chartex" xmlns:cx2="http://schemas.microsoft.com/office/drawing/2015/10/21/chartex" xmlns:cx3="http://schemas.microsoft.com/office/drawing/2016/5/9/chartex" xmlns:cx4="http://schemas.microsoft.com/office/drawing/2016/5/10/chartex" xmlns:cx5="http://schemas.microsoft.com/office/drawing/2016/5/11/chartex" xmlns:cx6="http://schemas.microsoft.com/office/drawing/2016/5/12/chartex" xmlns:cx7="http://schemas.microsoft.com/office/drawing/2016/5/13/chartex" xmlns:cx8="http://schemas.microsoft.com/office/drawing/2016/5/14/chartex" xmlns:mc="http://schemas.openxmlformats.org/markup-compatibility/2006" xmlns:aink="http://schemas.microsoft.com/office/drawing/2016/ink" xmlns:am3d="http://schemas.microsoft.com/office/drawing/2017/model3d" xmlns:o="urn:schemas-microsoft-com:office:office" xmlns:r="http://schemas.openxmlformats.org/officeDocument/2006/relationships" xmlns:m="http://schemas.openxmlformats.org/officeDocument/2006/math" xmlns:v="urn:schemas-microsoft-com:vml" xmlns:wp14="http://schemas.microsoft.com/office/word/2010/wordprocessingDrawing" xmlns:wp="http://schemas.openxmlformats.org/drawingml/2006/wordprocessingDrawing" xmlns:w10="urn:schemas-microsoft-com:office:word" xmlns:w="http://schemas.openxmlformats.org/wordprocessingml/2006/main" xmlns:w14="http://schemas.microsoft.com/office/word/2010/wordml" xmlns:w15="http://schemas.microsoft.com/office/word/2012/wordml" xmlns:w16cex="http://schemas.microsoft.com/office/word/2018/wordml/cex" xmlns:w16cid="http://schemas.microsoft.com/office/word/2016/wordml/cid" xmlns:w16="http://schemas.microsoft.com/office/word/2018/wordml" xmlns:w16sdtdh="http://schemas.microsoft.com/office/word/2020/wordml/sdtdatahash" xmlns:w16se="http://schemas.microsoft.com/office/word/2015/wordml/symex" xmlns:wpg="http://schemas.microsoft.com/office/word/2010/wordprocessingGroup" xmlns:wpi="http://schemas.microsoft.com/office/word/2010/wordprocessingInk" xmlns:wne="http://schemas.microsoft.com/office/word/2006/wordml" xmlns:wps="http://schemas.microsoft.com/office/word/2010/wordprocessingShape" mc:Ignorable="w14 w15 w16se w16cid w16 w16cex w16sdtdh wp14">
   <w:p>
     <w:pPr>
       <w:pStyle w:val="Footer"/>
@@ -17099,7 +17010,7 @@
 </file>
 
 <file path=word/footer3.xml><?xml version="1.0" encoding="utf-8"?>
-<w:ftr xmlns:wpc="http://schemas.microsoft.com/office/word/2010/wordprocessingCanvas" xmlns:cx="http://schemas.microsoft.com/office/drawing/2014/chartex" xmlns:cx1="http://schemas.microsoft.com/office/drawing/2015/9/8/chartex" xmlns:mc="http://schemas.openxmlformats.org/markup-compatibility/2006" xmlns:o="urn:schemas-microsoft-com:office:office" xmlns:r="http://schemas.openxmlformats.org/officeDocument/2006/relationships" xmlns:m="http://schemas.openxmlformats.org/officeDocument/2006/math" xmlns:v="urn:schemas-microsoft-com:vml" xmlns:wp14="http://schemas.microsoft.com/office/word/2010/wordprocessingDrawing" xmlns:wp="http://schemas.openxmlformats.org/drawingml/2006/wordprocessingDrawing" xmlns:w10="urn:schemas-microsoft-com:office:word" xmlns:w="http://schemas.openxmlformats.org/wordprocessingml/2006/main" xmlns:w14="http://schemas.microsoft.com/office/word/2010/wordml" xmlns:w15="http://schemas.microsoft.com/office/word/2012/wordml" xmlns:w16se="http://schemas.microsoft.com/office/word/2015/wordml/symex" xmlns:wpg="http://schemas.microsoft.com/office/word/2010/wordprocessingGroup" xmlns:wpi="http://schemas.microsoft.com/office/word/2010/wordprocessingInk" xmlns:wne="http://schemas.microsoft.com/office/word/2006/wordml" xmlns:wps="http://schemas.microsoft.com/office/word/2010/wordprocessingShape" mc:Ignorable="w14 w15 w16se wp14">
+<w:ftr xmlns:wpc="http://schemas.microsoft.com/office/word/2010/wordprocessingCanvas" xmlns:cx="http://schemas.microsoft.com/office/drawing/2014/chartex" xmlns:cx1="http://schemas.microsoft.com/office/drawing/2015/9/8/chartex" xmlns:cx2="http://schemas.microsoft.com/office/drawing/2015/10/21/chartex" xmlns:cx3="http://schemas.microsoft.com/office/drawing/2016/5/9/chartex" xmlns:cx4="http://schemas.microsoft.com/office/drawing/2016/5/10/chartex" xmlns:cx5="http://schemas.microsoft.com/office/drawing/2016/5/11/chartex" xmlns:cx6="http://schemas.microsoft.com/office/drawing/2016/5/12/chartex" xmlns:cx7="http://schemas.microsoft.com/office/drawing/2016/5/13/chartex" xmlns:cx8="http://schemas.microsoft.com/office/drawing/2016/5/14/chartex" xmlns:mc="http://schemas.openxmlformats.org/markup-compatibility/2006" xmlns:aink="http://schemas.microsoft.com/office/drawing/2016/ink" xmlns:am3d="http://schemas.microsoft.com/office/drawing/2017/model3d" xmlns:o="urn:schemas-microsoft-com:office:office" xmlns:r="http://schemas.openxmlformats.org/officeDocument/2006/relationships" xmlns:m="http://schemas.openxmlformats.org/officeDocument/2006/math" xmlns:v="urn:schemas-microsoft-com:vml" xmlns:wp14="http://schemas.microsoft.com/office/word/2010/wordprocessingDrawing" xmlns:wp="http://schemas.openxmlformats.org/drawingml/2006/wordprocessingDrawing" xmlns:w10="urn:schemas-microsoft-com:office:word" xmlns:w="http://schemas.openxmlformats.org/wordprocessingml/2006/main" xmlns:w14="http://schemas.microsoft.com/office/word/2010/wordml" xmlns:w15="http://schemas.microsoft.com/office/word/2012/wordml" xmlns:w16cex="http://schemas.microsoft.com/office/word/2018/wordml/cex" xmlns:w16cid="http://schemas.microsoft.com/office/word/2016/wordml/cid" xmlns:w16="http://schemas.microsoft.com/office/word/2018/wordml" xmlns:w16sdtdh="http://schemas.microsoft.com/office/word/2020/wordml/sdtdatahash" xmlns:w16se="http://schemas.microsoft.com/office/word/2015/wordml/symex" xmlns:wpg="http://schemas.microsoft.com/office/word/2010/wordprocessingGroup" xmlns:wpi="http://schemas.microsoft.com/office/word/2010/wordprocessingInk" xmlns:wne="http://schemas.microsoft.com/office/word/2006/wordml" xmlns:wps="http://schemas.microsoft.com/office/word/2010/wordprocessingShape" mc:Ignorable="w14 w15 w16se w16cid w16 w16cex w16sdtdh wp14">
   <w:p>
     <w:pPr>
       <w:pStyle w:val="Footer"/>
@@ -17109,7 +17020,7 @@
 </file>
 
 <file path=word/footnotes.xml><?xml version="1.0" encoding="utf-8"?>
-<w:footnotes xmlns:wpc="http://schemas.microsoft.com/office/word/2010/wordprocessingCanvas" xmlns:cx="http://schemas.microsoft.com/office/drawing/2014/chartex" xmlns:cx1="http://schemas.microsoft.com/office/drawing/2015/9/8/chartex" xmlns:mc="http://schemas.openxmlformats.org/markup-compatibility/2006" xmlns:o="urn:schemas-microsoft-com:office:office" xmlns:r="http://schemas.openxmlformats.org/officeDocument/2006/relationships" xmlns:m="http://schemas.openxmlformats.org/officeDocument/2006/math" xmlns:v="urn:schemas-microsoft-com:vml" xmlns:wp14="http://schemas.microsoft.com/office/word/2010/wordprocessingDrawing" xmlns:wp="http://schemas.openxmlformats.org/drawingml/2006/wordprocessingDrawing" xmlns:w10="urn:schemas-microsoft-com:office:word" xmlns:w="http://schemas.openxmlformats.org/wordprocessingml/2006/main" xmlns:w14="http://schemas.microsoft.com/office/word/2010/wordml" xmlns:w15="http://schemas.microsoft.com/office/word/2012/wordml" xmlns:w16se="http://schemas.microsoft.com/office/word/2015/wordml/symex" xmlns:wpg="http://schemas.microsoft.com/office/word/2010/wordprocessingGroup" xmlns:wpi="http://schemas.microsoft.com/office/word/2010/wordprocessingInk" xmlns:wne="http://schemas.microsoft.com/office/word/2006/wordml" xmlns:wps="http://schemas.microsoft.com/office/word/2010/wordprocessingShape" mc:Ignorable="w14 w15 w16se wp14">
+<w:footnotes xmlns:wpc="http://schemas.microsoft.com/office/word/2010/wordprocessingCanvas" xmlns:cx="http://schemas.microsoft.com/office/drawing/2014/chartex" xmlns:cx1="http://schemas.microsoft.com/office/drawing/2015/9/8/chartex" xmlns:cx2="http://schemas.microsoft.com/office/drawing/2015/10/21/chartex" xmlns:cx3="http://schemas.microsoft.com/office/drawing/2016/5/9/chartex" xmlns:cx4="http://schemas.microsoft.com/office/drawing/2016/5/10/chartex" xmlns:cx5="http://schemas.microsoft.com/office/drawing/2016/5/11/chartex" xmlns:cx6="http://schemas.microsoft.com/office/drawing/2016/5/12/chartex" xmlns:cx7="http://schemas.microsoft.com/office/drawing/2016/5/13/chartex" xmlns:cx8="http://schemas.microsoft.com/office/drawing/2016/5/14/chartex" xmlns:mc="http://schemas.openxmlformats.org/markup-compatibility/2006" xmlns:aink="http://schemas.microsoft.com/office/drawing/2016/ink" xmlns:am3d="http://schemas.microsoft.com/office/drawing/2017/model3d" xmlns:o="urn:schemas-microsoft-com:office:office" xmlns:r="http://schemas.openxmlformats.org/officeDocument/2006/relationships" xmlns:m="http://schemas.openxmlformats.org/officeDocument/2006/math" xmlns:v="urn:schemas-microsoft-com:vml" xmlns:wp14="http://schemas.microsoft.com/office/word/2010/wordprocessingDrawing" xmlns:wp="http://schemas.openxmlformats.org/drawingml/2006/wordprocessingDrawing" xmlns:w10="urn:schemas-microsoft-com:office:word" xmlns:w="http://schemas.openxmlformats.org/wordprocessingml/2006/main" xmlns:w14="http://schemas.microsoft.com/office/word/2010/wordml" xmlns:w15="http://schemas.microsoft.com/office/word/2012/wordml" xmlns:w16cex="http://schemas.microsoft.com/office/word/2018/wordml/cex" xmlns:w16cid="http://schemas.microsoft.com/office/word/2016/wordml/cid" xmlns:w16="http://schemas.microsoft.com/office/word/2018/wordml" xmlns:w16sdtdh="http://schemas.microsoft.com/office/word/2020/wordml/sdtdatahash" xmlns:w16se="http://schemas.microsoft.com/office/word/2015/wordml/symex" xmlns:wpg="http://schemas.microsoft.com/office/word/2010/wordprocessingGroup" xmlns:wpi="http://schemas.microsoft.com/office/word/2010/wordprocessingInk" xmlns:wne="http://schemas.microsoft.com/office/word/2006/wordml" xmlns:wps="http://schemas.microsoft.com/office/word/2010/wordprocessingShape" mc:Ignorable="w14 w15 w16se w16cid w16 w16cex w16sdtdh wp14">
   <w:footnote w:type="separator" w:id="-1">
     <w:p>
       <w:pPr>
@@ -17134,7 +17045,7 @@
 </file>
 
 <file path=word/header1.xml><?xml version="1.0" encoding="utf-8"?>
-<w:hdr xmlns:wpc="http://schemas.microsoft.com/office/word/2010/wordprocessingCanvas" xmlns:cx="http://schemas.microsoft.com/office/drawing/2014/chartex" xmlns:cx1="http://schemas.microsoft.com/office/drawing/2015/9/8/chartex" xmlns:mc="http://schemas.openxmlformats.org/markup-compatibility/2006" xmlns:o="urn:schemas-microsoft-com:office:office" xmlns:r="http://schemas.openxmlformats.org/officeDocument/2006/relationships" xmlns:m="http://schemas.openxmlformats.org/officeDocument/2006/math" xmlns:v="urn:schemas-microsoft-com:vml" xmlns:wp14="http://schemas.microsoft.com/office/word/2010/wordprocessingDrawing" xmlns:wp="http://schemas.openxmlformats.org/drawingml/2006/wordprocessingDrawing" xmlns:w10="urn:schemas-microsoft-com:office:word" xmlns:w="http://schemas.openxmlformats.org/wordprocessingml/2006/main" xmlns:w14="http://schemas.microsoft.com/office/word/2010/wordml" xmlns:w15="http://schemas.microsoft.com/office/word/2012/wordml" xmlns:w16se="http://schemas.microsoft.com/office/word/2015/wordml/symex" xmlns:wpg="http://schemas.microsoft.com/office/word/2010/wordprocessingGroup" xmlns:wpi="http://schemas.microsoft.com/office/word/2010/wordprocessingInk" xmlns:wne="http://schemas.microsoft.com/office/word/2006/wordml" xmlns:wps="http://schemas.microsoft.com/office/word/2010/wordprocessingShape" mc:Ignorable="w14 w15 w16se wp14">
+<w:hdr xmlns:wpc="http://schemas.microsoft.com/office/word/2010/wordprocessingCanvas" xmlns:cx="http://schemas.microsoft.com/office/drawing/2014/chartex" xmlns:cx1="http://schemas.microsoft.com/office/drawing/2015/9/8/chartex" xmlns:cx2="http://schemas.microsoft.com/office/drawing/2015/10/21/chartex" xmlns:cx3="http://schemas.microsoft.com/office/drawing/2016/5/9/chartex" xmlns:cx4="http://schemas.microsoft.com/office/drawing/2016/5/10/chartex" xmlns:cx5="http://schemas.microsoft.com/office/drawing/2016/5/11/chartex" xmlns:cx6="http://schemas.microsoft.com/office/drawing/2016/5/12/chartex" xmlns:cx7="http://schemas.microsoft.com/office/drawing/2016/5/13/chartex" xmlns:cx8="http://schemas.microsoft.com/office/drawing/2016/5/14/chartex" xmlns:mc="http://schemas.openxmlformats.org/markup-compatibility/2006" xmlns:aink="http://schemas.microsoft.com/office/drawing/2016/ink" xmlns:am3d="http://schemas.microsoft.com/office/drawing/2017/model3d" xmlns:o="urn:schemas-microsoft-com:office:office" xmlns:r="http://schemas.openxmlformats.org/officeDocument/2006/relationships" xmlns:m="http://schemas.openxmlformats.org/officeDocument/2006/math" xmlns:v="urn:schemas-microsoft-com:vml" xmlns:wp14="http://schemas.microsoft.com/office/word/2010/wordprocessingDrawing" xmlns:wp="http://schemas.openxmlformats.org/drawingml/2006/wordprocessingDrawing" xmlns:w10="urn:schemas-microsoft-com:office:word" xmlns:w="http://schemas.openxmlformats.org/wordprocessingml/2006/main" xmlns:w14="http://schemas.microsoft.com/office/word/2010/wordml" xmlns:w15="http://schemas.microsoft.com/office/word/2012/wordml" xmlns:w16cex="http://schemas.microsoft.com/office/word/2018/wordml/cex" xmlns:w16cid="http://schemas.microsoft.com/office/word/2016/wordml/cid" xmlns:w16="http://schemas.microsoft.com/office/word/2018/wordml" xmlns:w16sdtdh="http://schemas.microsoft.com/office/word/2020/wordml/sdtdatahash" xmlns:w16se="http://schemas.microsoft.com/office/word/2015/wordml/symex" xmlns:wpg="http://schemas.microsoft.com/office/word/2010/wordprocessingGroup" xmlns:wpi="http://schemas.microsoft.com/office/word/2010/wordprocessingInk" xmlns:wne="http://schemas.microsoft.com/office/word/2006/wordml" xmlns:wps="http://schemas.microsoft.com/office/word/2010/wordprocessingShape" mc:Ignorable="w14 w15 w16se w16cid w16 w16cex w16sdtdh wp14">
   <w:p>
     <w:pPr>
       <w:pStyle w:val="Header"/>
@@ -17144,7 +17055,7 @@
 </file>
 
 <file path=word/header2.xml><?xml version="1.0" encoding="utf-8"?>
-<w:hdr xmlns:wpc="http://schemas.microsoft.com/office/word/2010/wordprocessingCanvas" xmlns:cx="http://schemas.microsoft.com/office/drawing/2014/chartex" xmlns:cx1="http://schemas.microsoft.com/office/drawing/2015/9/8/chartex" xmlns:mc="http://schemas.openxmlformats.org/markup-compatibility/2006" xmlns:o="urn:schemas-microsoft-com:office:office" xmlns:r="http://schemas.openxmlformats.org/officeDocument/2006/relationships" xmlns:m="http://schemas.openxmlformats.org/officeDocument/2006/math" xmlns:v="urn:schemas-microsoft-com:vml" xmlns:wp14="http://schemas.microsoft.com/office/word/2010/wordprocessingDrawing" xmlns:wp="http://schemas.openxmlformats.org/drawingml/2006/wordprocessingDrawing" xmlns:w10="urn:schemas-microsoft-com:office:word" xmlns:w="http://schemas.openxmlformats.org/wordprocessingml/2006/main" xmlns:w14="http://schemas.microsoft.com/office/word/2010/wordml" xmlns:w15="http://schemas.microsoft.com/office/word/2012/wordml" xmlns:w16se="http://schemas.microsoft.com/office/word/2015/wordml/symex" xmlns:wpg="http://schemas.microsoft.com/office/word/2010/wordprocessingGroup" xmlns:wpi="http://schemas.microsoft.com/office/word/2010/wordprocessingInk" xmlns:wne="http://schemas.microsoft.com/office/word/2006/wordml" xmlns:wps="http://schemas.microsoft.com/office/word/2010/wordprocessingShape" mc:Ignorable="w14 w15 w16se wp14">
+<w:hdr xmlns:wpc="http://schemas.microsoft.com/office/word/2010/wordprocessingCanvas" xmlns:cx="http://schemas.microsoft.com/office/drawing/2014/chartex" xmlns:cx1="http://schemas.microsoft.com/office/drawing/2015/9/8/chartex" xmlns:cx2="http://schemas.microsoft.com/office/drawing/2015/10/21/chartex" xmlns:cx3="http://schemas.microsoft.com/office/drawing/2016/5/9/chartex" xmlns:cx4="http://schemas.microsoft.com/office/drawing/2016/5/10/chartex" xmlns:cx5="http://schemas.microsoft.com/office/drawing/2016/5/11/chartex" xmlns:cx6="http://schemas.microsoft.com/office/drawing/2016/5/12/chartex" xmlns:cx7="http://schemas.microsoft.com/office/drawing/2016/5/13/chartex" xmlns:cx8="http://schemas.microsoft.com/office/drawing/2016/5/14/chartex" xmlns:mc="http://schemas.openxmlformats.org/markup-compatibility/2006" xmlns:aink="http://schemas.microsoft.com/office/drawing/2016/ink" xmlns:am3d="http://schemas.microsoft.com/office/drawing/2017/model3d" xmlns:o="urn:schemas-microsoft-com:office:office" xmlns:r="http://schemas.openxmlformats.org/officeDocument/2006/relationships" xmlns:m="http://schemas.openxmlformats.org/officeDocument/2006/math" xmlns:v="urn:schemas-microsoft-com:vml" xmlns:wp14="http://schemas.microsoft.com/office/word/2010/wordprocessingDrawing" xmlns:wp="http://schemas.openxmlformats.org/drawingml/2006/wordprocessingDrawing" xmlns:w10="urn:schemas-microsoft-com:office:word" xmlns:w="http://schemas.openxmlformats.org/wordprocessingml/2006/main" xmlns:w14="http://schemas.microsoft.com/office/word/2010/wordml" xmlns:w15="http://schemas.microsoft.com/office/word/2012/wordml" xmlns:w16cex="http://schemas.microsoft.com/office/word/2018/wordml/cex" xmlns:w16cid="http://schemas.microsoft.com/office/word/2016/wordml/cid" xmlns:w16="http://schemas.microsoft.com/office/word/2018/wordml" xmlns:w16sdtdh="http://schemas.microsoft.com/office/word/2020/wordml/sdtdatahash" xmlns:w16se="http://schemas.microsoft.com/office/word/2015/wordml/symex" xmlns:wpg="http://schemas.microsoft.com/office/word/2010/wordprocessingGroup" xmlns:wpi="http://schemas.microsoft.com/office/word/2010/wordprocessingInk" xmlns:wne="http://schemas.microsoft.com/office/word/2006/wordml" xmlns:wps="http://schemas.microsoft.com/office/word/2010/wordprocessingShape" mc:Ignorable="w14 w15 w16se w16cid w16 w16cex w16sdtdh wp14">
   <w:p>
     <w:pPr>
       <w:pStyle w:val="Header"/>
@@ -17154,7 +17065,7 @@
 </file>
 
 <file path=word/header3.xml><?xml version="1.0" encoding="utf-8"?>
-<w:hdr xmlns:wpc="http://schemas.microsoft.com/office/word/2010/wordprocessingCanvas" xmlns:cx="http://schemas.microsoft.com/office/drawing/2014/chartex" xmlns:cx1="http://schemas.microsoft.com/office/drawing/2015/9/8/chartex" xmlns:mc="http://schemas.openxmlformats.org/markup-compatibility/2006" xmlns:o="urn:schemas-microsoft-com:office:office" xmlns:r="http://schemas.openxmlformats.org/officeDocument/2006/relationships" xmlns:m="http://schemas.openxmlformats.org/officeDocument/2006/math" xmlns:v="urn:schemas-microsoft-com:vml" xmlns:wp14="http://schemas.microsoft.com/office/word/2010/wordprocessingDrawing" xmlns:wp="http://schemas.openxmlformats.org/drawingml/2006/wordprocessingDrawing" xmlns:w10="urn:schemas-microsoft-com:office:word" xmlns:w="http://schemas.openxmlformats.org/wordprocessingml/2006/main" xmlns:w14="http://schemas.microsoft.com/office/word/2010/wordml" xmlns:w15="http://schemas.microsoft.com/office/word/2012/wordml" xmlns:w16se="http://schemas.microsoft.com/office/word/2015/wordml/symex" xmlns:wpg="http://schemas.microsoft.com/office/word/2010/wordprocessingGroup" xmlns:wpi="http://schemas.microsoft.com/office/word/2010/wordprocessingInk" xmlns:wne="http://schemas.microsoft.com/office/word/2006/wordml" xmlns:wps="http://schemas.microsoft.com/office/word/2010/wordprocessingShape" mc:Ignorable="w14 w15 w16se wp14">
+<w:hdr xmlns:wpc="http://schemas.microsoft.com/office/word/2010/wordprocessingCanvas" xmlns:cx="http://schemas.microsoft.com/office/drawing/2014/chartex" xmlns:cx1="http://schemas.microsoft.com/office/drawing/2015/9/8/chartex" xmlns:cx2="http://schemas.microsoft.com/office/drawing/2015/10/21/chartex" xmlns:cx3="http://schemas.microsoft.com/office/drawing/2016/5/9/chartex" xmlns:cx4="http://schemas.microsoft.com/office/drawing/2016/5/10/chartex" xmlns:cx5="http://schemas.microsoft.com/office/drawing/2016/5/11/chartex" xmlns:cx6="http://schemas.microsoft.com/office/drawing/2016/5/12/chartex" xmlns:cx7="http://schemas.microsoft.com/office/drawing/2016/5/13/chartex" xmlns:cx8="http://schemas.microsoft.com/office/drawing/2016/5/14/chartex" xmlns:mc="http://schemas.openxmlformats.org/markup-compatibility/2006" xmlns:aink="http://schemas.microsoft.com/office/drawing/2016/ink" xmlns:am3d="http://schemas.microsoft.com/office/drawing/2017/model3d" xmlns:o="urn:schemas-microsoft-com:office:office" xmlns:r="http://schemas.openxmlformats.org/officeDocument/2006/relationships" xmlns:m="http://schemas.openxmlformats.org/officeDocument/2006/math" xmlns:v="urn:schemas-microsoft-com:vml" xmlns:wp14="http://schemas.microsoft.com/office/word/2010/wordprocessingDrawing" xmlns:wp="http://schemas.openxmlformats.org/drawingml/2006/wordprocessingDrawing" xmlns:w10="urn:schemas-microsoft-com:office:word" xmlns:w="http://schemas.openxmlformats.org/wordprocessingml/2006/main" xmlns:w14="http://schemas.microsoft.com/office/word/2010/wordml" xmlns:w15="http://schemas.microsoft.com/office/word/2012/wordml" xmlns:w16cex="http://schemas.microsoft.com/office/word/2018/wordml/cex" xmlns:w16cid="http://schemas.microsoft.com/office/word/2016/wordml/cid" xmlns:w16="http://schemas.microsoft.com/office/word/2018/wordml" xmlns:w16sdtdh="http://schemas.microsoft.com/office/word/2020/wordml/sdtdatahash" xmlns:w16se="http://schemas.microsoft.com/office/word/2015/wordml/symex" xmlns:wpg="http://schemas.microsoft.com/office/word/2010/wordprocessingGroup" xmlns:wpi="http://schemas.microsoft.com/office/word/2010/wordprocessingInk" xmlns:wne="http://schemas.microsoft.com/office/word/2006/wordml" xmlns:wps="http://schemas.microsoft.com/office/word/2010/wordprocessingShape" mc:Ignorable="w14 w15 w16se w16cid w16 w16cex w16sdtdh wp14">
   <w:p>
     <w:pPr>
       <w:pStyle w:val="Header"/>
@@ -17164,7 +17075,7 @@
 </file>
 
 <file path=word/numbering.xml><?xml version="1.0" encoding="utf-8"?>
-<w:numbering xmlns:wpc="http://schemas.microsoft.com/office/word/2010/wordprocessingCanvas" xmlns:cx="http://schemas.microsoft.com/office/drawing/2014/chartex" xmlns:cx1="http://schemas.microsoft.com/office/drawing/2015/9/8/chartex" xmlns:mc="http://schemas.openxmlformats.org/markup-compatibility/2006" xmlns:o="urn:schemas-microsoft-com:office:office" xmlns:r="http://schemas.openxmlformats.org/officeDocument/2006/relationships" xmlns:m="http://schemas.openxmlformats.org/officeDocument/2006/math" xmlns:v="urn:schemas-microsoft-com:vml" xmlns:wp14="http://schemas.microsoft.com/office/word/2010/wordprocessingDrawing" xmlns:wp="http://schemas.openxmlformats.org/drawingml/2006/wordprocessingDrawing" xmlns:w10="urn:schemas-microsoft-com:office:word" xmlns:w="http://schemas.openxmlformats.org/wordprocessingml/2006/main" xmlns:w14="http://schemas.microsoft.com/office/word/2010/wordml" xmlns:w15="http://schemas.microsoft.com/office/word/2012/wordml" xmlns:w16se="http://schemas.microsoft.com/office/word/2015/wordml/symex" xmlns:wpg="http://schemas.microsoft.com/office/word/2010/wordprocessingGroup" xmlns:wpi="http://schemas.microsoft.com/office/word/2010/wordprocessingInk" xmlns:wne="http://schemas.microsoft.com/office/word/2006/wordml" xmlns:wps="http://schemas.microsoft.com/office/word/2010/wordprocessingShape" mc:Ignorable="w14 w15 w16se wp14">
+<w:numbering xmlns:wpc="http://schemas.microsoft.com/office/word/2010/wordprocessingCanvas" xmlns:cx="http://schemas.microsoft.com/office/drawing/2014/chartex" xmlns:cx1="http://schemas.microsoft.com/office/drawing/2015/9/8/chartex" xmlns:cx2="http://schemas.microsoft.com/office/drawing/2015/10/21/chartex" xmlns:cx3="http://schemas.microsoft.com/office/drawing/2016/5/9/chartex" xmlns:cx4="http://schemas.microsoft.com/office/drawing/2016/5/10/chartex" xmlns:cx5="http://schemas.microsoft.com/office/drawing/2016/5/11/chartex" xmlns:cx6="http://schemas.microsoft.com/office/drawing/2016/5/12/chartex" xmlns:cx7="http://schemas.microsoft.com/office/drawing/2016/5/13/chartex" xmlns:cx8="http://schemas.microsoft.com/office/drawing/2016/5/14/chartex" xmlns:mc="http://schemas.openxmlformats.org/markup-compatibility/2006" xmlns:aink="http://schemas.microsoft.com/office/drawing/2016/ink" xmlns:am3d="http://schemas.microsoft.com/office/drawing/2017/model3d" xmlns:o="urn:schemas-microsoft-com:office:office" xmlns:r="http://schemas.openxmlformats.org/officeDocument/2006/relationships" xmlns:m="http://schemas.openxmlformats.org/officeDocument/2006/math" xmlns:v="urn:schemas-microsoft-com:vml" xmlns:wp14="http://schemas.microsoft.com/office/word/2010/wordprocessingDrawing" xmlns:wp="http://schemas.openxmlformats.org/drawingml/2006/wordprocessingDrawing" xmlns:w10="urn:schemas-microsoft-com:office:word" xmlns:w="http://schemas.openxmlformats.org/wordprocessingml/2006/main" xmlns:w14="http://schemas.microsoft.com/office/word/2010/wordml" xmlns:w15="http://schemas.microsoft.com/office/word/2012/wordml" xmlns:w16cex="http://schemas.microsoft.com/office/word/2018/wordml/cex" xmlns:w16cid="http://schemas.microsoft.com/office/word/2016/wordml/cid" xmlns:w16="http://schemas.microsoft.com/office/word/2018/wordml" xmlns:w16sdtdh="http://schemas.microsoft.com/office/word/2020/wordml/sdtdatahash" xmlns:w16se="http://schemas.microsoft.com/office/word/2015/wordml/symex" xmlns:wpg="http://schemas.microsoft.com/office/word/2010/wordprocessingGroup" xmlns:wpi="http://schemas.microsoft.com/office/word/2010/wordprocessingInk" xmlns:wne="http://schemas.microsoft.com/office/word/2006/wordml" xmlns:wps="http://schemas.microsoft.com/office/word/2010/wordprocessingShape" mc:Ignorable="w14 w15 w16se w16cid w16 w16cex w16sdtdh wp14">
   <w:abstractNum w:abstractNumId="0" w15:restartNumberingAfterBreak="0">
     <w:nsid w:val="FFFFFF7C"/>
     <w:multiLevelType w:val="singleLevel"/>
@@ -21300,7 +21211,7 @@
 </file>
 
 <file path=word/styles.xml><?xml version="1.0" encoding="utf-8"?>
-<w:styles xmlns:mc="http://schemas.openxmlformats.org/markup-compatibility/2006" xmlns:r="http://schemas.openxmlformats.org/officeDocument/2006/relationships" xmlns:w="http://schemas.openxmlformats.org/wordprocessingml/2006/main" xmlns:w14="http://schemas.microsoft.com/office/word/2010/wordml" xmlns:w15="http://schemas.microsoft.com/office/word/2012/wordml" xmlns:w16se="http://schemas.microsoft.com/office/word/2015/wordml/symex" mc:Ignorable="w14 w15 w16se">
+<w:styles xmlns:mc="http://schemas.openxmlformats.org/markup-compatibility/2006" xmlns:r="http://schemas.openxmlformats.org/officeDocument/2006/relationships" xmlns:w="http://schemas.openxmlformats.org/wordprocessingml/2006/main" xmlns:w14="http://schemas.microsoft.com/office/word/2010/wordml" xmlns:w15="http://schemas.microsoft.com/office/word/2012/wordml" xmlns:w16cex="http://schemas.microsoft.com/office/word/2018/wordml/cex" xmlns:w16cid="http://schemas.microsoft.com/office/word/2016/wordml/cid" xmlns:w16="http://schemas.microsoft.com/office/word/2018/wordml" xmlns:w16sdtdh="http://schemas.microsoft.com/office/word/2020/wordml/sdtdatahash" xmlns:w16se="http://schemas.microsoft.com/office/word/2015/wordml/symex" mc:Ignorable="w14 w15 w16se w16cid w16 w16cex w16sdtdh">
   <w:docDefaults>
     <w:rPrDefault>
       <w:rPr>
@@ -21316,7 +21227,7 @@
       </w:pPr>
     </w:pPrDefault>
   </w:docDefaults>
-  <w:latentStyles w:defLockedState="0" w:defUIPriority="99" w:defSemiHidden="0" w:defUnhideWhenUsed="0" w:defQFormat="0" w:count="371">
+  <w:latentStyles w:defLockedState="0" w:defUIPriority="99" w:defSemiHidden="0" w:defUnhideWhenUsed="0" w:defQFormat="0" w:count="376">
     <w:lsdException w:name="Normal" w:uiPriority="0" w:qFormat="1"/>
     <w:lsdException w:name="heading 1" w:uiPriority="1" w:qFormat="1"/>
     <w:lsdException w:name="heading 2" w:semiHidden="1" w:uiPriority="9" w:unhideWhenUsed="1" w:qFormat="1"/>
@@ -21688,6 +21599,11 @@
     <w:lsdException w:name="List Table 5 Dark Accent 6" w:uiPriority="50"/>
     <w:lsdException w:name="List Table 6 Colorful Accent 6" w:uiPriority="51"/>
     <w:lsdException w:name="List Table 7 Colorful Accent 6" w:uiPriority="52"/>
+    <w:lsdException w:name="Mention" w:semiHidden="1" w:unhideWhenUsed="1"/>
+    <w:lsdException w:name="Smart Hyperlink" w:semiHidden="1" w:unhideWhenUsed="1"/>
+    <w:lsdException w:name="Hashtag" w:semiHidden="1" w:unhideWhenUsed="1"/>
+    <w:lsdException w:name="Unresolved Mention" w:semiHidden="1" w:unhideWhenUsed="1"/>
+    <w:lsdException w:name="Smart Link" w:semiHidden="1" w:unhideWhenUsed="1"/>
   </w:latentStyles>
   <w:style w:type="paragraph" w:default="1" w:styleId="Normal">
     <w:name w:val="Normal"/>
@@ -23043,6 +22959,19 @@
 </file>
 
 <file path=customXml/item1.xml><?xml version="1.0" encoding="utf-8"?>
+<b:Sources xmlns:b="http://schemas.openxmlformats.org/officeDocument/2006/bibliography" xmlns="http://schemas.openxmlformats.org/officeDocument/2006/bibliography" SelectedStyle="\APASixthEditionOfficeOnline.xsl" StyleName="APA" Version="6"/>
+</file>
+
+<file path=customXml/item2.xml><?xml version="1.0" encoding="utf-8"?>
+<?mso-contentType ?>
+<FormTemplates xmlns="http://schemas.microsoft.com/sharepoint/v3/contenttype/forms">
+  <Display>DocumentLibraryForm</Display>
+  <Edit>DocumentLibraryForm</Edit>
+  <New>DocumentLibraryForm</New>
+</FormTemplates>
+</file>
+
+<file path=customXml/item3.xml><?xml version="1.0" encoding="utf-8"?>
 <ct:contentTypeSchema xmlns:ct="http://schemas.microsoft.com/office/2006/metadata/contentType" xmlns:ma="http://schemas.microsoft.com/office/2006/metadata/properties/metaAttributes" ct:_="" ma:_="" ma:contentTypeName="Document" ma:contentTypeID="0x0101000621F81D853A1A47817F8198A8130CCF" ma:contentTypeVersion="4" ma:contentTypeDescription="Create a new document." ma:contentTypeScope="" ma:versionID="215d6156fb429bf28cda6676cb7cabd4">
   <xsd:schema xmlns:xsd="http://www.w3.org/2001/XMLSchema" xmlns:xs="http://www.w3.org/2001/XMLSchema" xmlns:p="http://schemas.microsoft.com/office/2006/metadata/properties" targetNamespace="http://schemas.microsoft.com/office/2006/metadata/properties" ma:root="true" ma:fieldsID="1dab2e3c9ece9446628f55e6a105fe53">
     <xsd:element name="properties">
@@ -23156,26 +23085,29 @@
 </ct:contentTypeSchema>
 </file>
 
-<file path=customXml/item2.xml><?xml version="1.0" encoding="utf-8"?>
-<?mso-contentType ?>
-<FormTemplates xmlns="http://schemas.microsoft.com/sharepoint/v3/contenttype/forms">
-  <Display>DocumentLibraryForm</Display>
-  <Edit>DocumentLibraryForm</Edit>
-  <New>DocumentLibraryForm</New>
-</FormTemplates>
-</file>
-
-<file path=customXml/item3.xml><?xml version="1.0" encoding="utf-8"?>
+<file path=customXml/item4.xml><?xml version="1.0" encoding="utf-8"?>
 <p:properties xmlns:p="http://schemas.microsoft.com/office/2006/metadata/properties" xmlns:xsi="http://www.w3.org/2001/XMLSchema-instance" xmlns:pc="http://schemas.microsoft.com/office/infopath/2007/PartnerControls">
   <documentManagement/>
 </p:properties>
 </file>
 
-<file path=customXml/item4.xml><?xml version="1.0" encoding="utf-8"?>
-<b:Sources xmlns:b="http://schemas.openxmlformats.org/officeDocument/2006/bibliography" xmlns="http://schemas.openxmlformats.org/officeDocument/2006/bibliography" SelectedStyle="\APASixthEditionOfficeOnline.xsl" StyleName="APA" Version="6"/>
+<file path=customXml/itemProps1.xml><?xml version="1.0" encoding="utf-8"?>
+<ds:datastoreItem xmlns:ds="http://schemas.openxmlformats.org/officeDocument/2006/customXml" ds:itemID="{109BE4CD-3524-48CD-8405-4B7DF2C3E4B1}">
+  <ds:schemaRefs>
+    <ds:schemaRef ds:uri="http://schemas.openxmlformats.org/officeDocument/2006/bibliography"/>
+  </ds:schemaRefs>
+</ds:datastoreItem>
 </file>
 
-<file path=customXml/itemProps1.xml><?xml version="1.0" encoding="utf-8"?>
+<file path=customXml/itemProps2.xml><?xml version="1.0" encoding="utf-8"?>
+<ds:datastoreItem xmlns:ds="http://schemas.openxmlformats.org/officeDocument/2006/customXml" ds:itemID="{D3D1B5E3-34F0-4C4E-B402-20D855058131}">
+  <ds:schemaRefs>
+    <ds:schemaRef ds:uri="http://schemas.microsoft.com/sharepoint/v3/contenttype/forms"/>
+  </ds:schemaRefs>
+</ds:datastoreItem>
+</file>
+
+<file path=customXml/itemProps3.xml><?xml version="1.0" encoding="utf-8"?>
 <ds:datastoreItem xmlns:ds="http://schemas.openxmlformats.org/officeDocument/2006/customXml" ds:itemID="{BBEB4D0A-3EA8-4723-B3EE-DDC3AEE19DEB}">
   <ds:schemaRefs>
     <ds:schemaRef ds:uri="http://schemas.microsoft.com/office/2006/metadata/contentType"/>
@@ -23191,33 +23123,11 @@
 </ds:datastoreItem>
 </file>
 
-<file path=customXml/itemProps2.xml><?xml version="1.0" encoding="utf-8"?>
-<ds:datastoreItem xmlns:ds="http://schemas.openxmlformats.org/officeDocument/2006/customXml" ds:itemID="{D3D1B5E3-34F0-4C4E-B402-20D855058131}">
-  <ds:schemaRefs>
-    <ds:schemaRef ds:uri="http://schemas.microsoft.com/sharepoint/v3/contenttype/forms"/>
-  </ds:schemaRefs>
-</ds:datastoreItem>
-</file>
-
-<file path=customXml/itemProps3.xml><?xml version="1.0" encoding="utf-8"?>
+<file path=customXml/itemProps4.xml><?xml version="1.0" encoding="utf-8"?>
 <ds:datastoreItem xmlns:ds="http://schemas.openxmlformats.org/officeDocument/2006/customXml" ds:itemID="{9DB86B0F-1050-438B-A17A-347DDF66CE30}">
   <ds:schemaRefs>
-    <ds:schemaRef ds:uri="http://schemas.microsoft.com/office/2006/documentManagement/types"/>
-    <ds:schemaRef ds:uri="http://purl.org/dc/terms/"/>
-    <ds:schemaRef ds:uri="http://schemas.openxmlformats.org/package/2006/metadata/core-properties"/>
-    <ds:schemaRef ds:uri="http://purl.org/dc/elements/1.1/"/>
-    <ds:schemaRef ds:uri="http://purl.org/dc/dcmitype/"/>
+    <ds:schemaRef ds:uri="http://schemas.microsoft.com/office/2006/metadata/properties"/>
     <ds:schemaRef ds:uri="http://schemas.microsoft.com/office/infopath/2007/PartnerControls"/>
-    <ds:schemaRef ds:uri="http://schemas.microsoft.com/office/2006/metadata/properties"/>
-    <ds:schemaRef ds:uri="http://www.w3.org/XML/1998/namespace"/>
-  </ds:schemaRefs>
-</ds:datastoreItem>
-</file>
-
-<file path=customXml/itemProps4.xml><?xml version="1.0" encoding="utf-8"?>
-<ds:datastoreItem xmlns:ds="http://schemas.openxmlformats.org/officeDocument/2006/customXml" ds:itemID="{109BE4CD-3524-48CD-8405-4B7DF2C3E4B1}">
-  <ds:schemaRefs>
-    <ds:schemaRef ds:uri="http://schemas.openxmlformats.org/officeDocument/2006/bibliography"/>
   </ds:schemaRefs>
 </ds:datastoreItem>
 </file>
</xml_diff>